<commit_message>
Version actualizada, clase 09/11/19,
</commit_message>
<xml_diff>
--- a/Archivos-Clase/Planilla para documentar la aplicación de CAATs.docx
+++ b/Archivos-Clase/Planilla para documentar la aplicación de CAATs.docx
@@ -1462,7 +1462,7 @@
         <w:szCs w:val="20"/>
         <w:rtl w:val="0"/>
       </w:rPr>
-      <w:t xml:space="preserve">Universidad Nacional del Nordeste</w:t>
+      <w:t xml:space="preserve">Universidad Nacional de Misiones | Universidad Nacional del Nordeste</w:t>
     </w:r>
   </w:p>
   <w:p>
@@ -1480,7 +1480,7 @@
         <w:szCs w:val="20"/>
         <w:rtl w:val="0"/>
       </w:rPr>
-      <w:t xml:space="preserve">Facultad de Ciencias Exactas y Naturales y Agrimensura</w:t>
+      <w:t xml:space="preserve">Fac. de Cs. Exactas, Químicas y Naturales | Fac. de Cs. Exactas y Naturales y Agrimensura</w:t>
     </w:r>
   </w:p>
   <w:p>

</xml_diff>